<commit_message>
fixed msc and hiwi offers as per Bernhard's comments
</commit_message>
<xml_diff>
--- a/job_offers/HiWi_offer.docx
+++ b/job_offers/HiWi_offer.docx
@@ -343,17 +343,47 @@
           <w:szCs w:val="20"/>
           <w:lang w:val="ru-RU"/>
         </w:rPr>
-        <w:t>Build dissemination material</w:t>
-      </w:r>
-      <w:r>
-        <w:rPr>
-          <w:rFonts w:ascii="Helvetica" w:hAnsi="Helvetica"/>
-          <w:color w:val="5E5E5E"/>
-          <w:sz w:val="20"/>
-          <w:szCs w:val="20"/>
-          <w:lang w:val="ru-RU"/>
-        </w:rPr>
-        <w:t xml:space="preserve"> (web pages, screencasts, etc)</w:t>
+        <w:t>Complete</w:t>
+      </w:r>
+      <w:r>
+        <w:rPr>
+          <w:rFonts w:ascii="Helvetica" w:hAnsi="Helvetica"/>
+          <w:color w:val="5E5E5E"/>
+          <w:sz w:val="20"/>
+          <w:szCs w:val="20"/>
+          <w:lang w:val="ru-RU"/>
+        </w:rPr>
+        <w:t xml:space="preserve"> well-defined coding tasks</w:t>
+      </w:r>
+      <w:r>
+        <w:rPr>
+          <w:rFonts w:ascii="Helvetica" w:hAnsi="Helvetica"/>
+          <w:color w:val="5E5E5E"/>
+          <w:sz w:val="20"/>
+          <w:szCs w:val="20"/>
+          <w:lang w:val="ru-RU"/>
+        </w:rPr>
+        <w:t xml:space="preserve"> (</w:t>
+      </w:r>
+      <w:r>
+        <w:rPr>
+          <w:rFonts w:ascii="Helvetica" w:hAnsi="Helvetica"/>
+          <w:color w:val="5E5E5E"/>
+          <w:sz w:val="20"/>
+          <w:szCs w:val="20"/>
+          <w:lang w:val="ru-RU"/>
+        </w:rPr>
+        <w:t xml:space="preserve">mainly in </w:t>
+      </w:r>
+      <w:r>
+        <w:rPr>
+          <w:rFonts w:ascii="Helvetica" w:hAnsi="Helvetica"/>
+          <w:color w:val="5E5E5E"/>
+          <w:sz w:val="20"/>
+          <w:szCs w:val="20"/>
+          <w:lang w:val="ru-RU"/>
+        </w:rPr>
+        <w:t>Java and Python)</w:t>
       </w:r>
       <w:r>
         <w:rPr>
@@ -391,56 +421,27 @@
           <w:szCs w:val="20"/>
           <w:lang w:val="ru-RU"/>
         </w:rPr>
-        <w:t>Test the software being built and contribute to the overall quality of the project's results.</w:t>
-      </w:r>
-    </w:p>
-    <w:p>
-      <w:pPr>
-        <w:shd w:val="clear" w:color="auto" w:fill="FFFFFF"/>
-        <w:spacing w:beforeLines="1" w:afterLines="1" w:line="245" w:lineRule="atLeast"/>
-        <w:rPr>
-          <w:rFonts w:ascii="Helvetica" w:hAnsi="Helvetica"/>
-          <w:color w:val="5E5E5E"/>
-          <w:sz w:val="20"/>
-          <w:szCs w:val="20"/>
-          <w:lang w:val="ru-RU"/>
-        </w:rPr>
-      </w:pPr>
-    </w:p>
-    <w:p>
-      <w:pPr>
-        <w:shd w:val="clear" w:color="auto" w:fill="FFFFFF"/>
-        <w:spacing w:line="306" w:lineRule="atLeast"/>
-        <w:rPr>
-          <w:rFonts w:ascii="Helvetica" w:hAnsi="Helvetica" w:cs="Times New Roman"/>
-          <w:color w:val="5E5E5E"/>
-          <w:sz w:val="20"/>
-          <w:szCs w:val="20"/>
-          <w:u w:val="single"/>
-          <w:lang w:val="ru-RU"/>
-        </w:rPr>
-      </w:pPr>
-      <w:r>
-        <w:rPr>
-          <w:rFonts w:ascii="Helvetica" w:hAnsi="Helvetica" w:cs="Times New Roman"/>
-          <w:color w:val="5E5E5E"/>
-          <w:sz w:val="20"/>
-          <w:szCs w:val="20"/>
-          <w:u w:val="single"/>
-          <w:lang w:val="ru-RU"/>
-        </w:rPr>
-        <w:t>We expect</w:t>
-      </w:r>
-      <w:r>
-        <w:rPr>
-          <w:rFonts w:ascii="Helvetica" w:hAnsi="Helvetica" w:cs="Times New Roman"/>
-          <w:color w:val="5E5E5E"/>
-          <w:sz w:val="20"/>
-          <w:szCs w:val="20"/>
-          <w:u w:val="single"/>
-          <w:lang w:val="ru-RU"/>
-        </w:rPr>
-        <w:t>: </w:t>
+        <w:t>Build dissemination material</w:t>
+      </w:r>
+      <w:r>
+        <w:rPr>
+          <w:rFonts w:ascii="Helvetica" w:hAnsi="Helvetica"/>
+          <w:color w:val="5E5E5E"/>
+          <w:sz w:val="20"/>
+          <w:szCs w:val="20"/>
+          <w:lang w:val="ru-RU"/>
+        </w:rPr>
+        <w:t xml:space="preserve"> (web pages, screencasts, etc)</w:t>
+      </w:r>
+      <w:r>
+        <w:rPr>
+          <w:rFonts w:ascii="Helvetica" w:hAnsi="Helvetica"/>
+          <w:color w:val="5E5E5E"/>
+          <w:sz w:val="20"/>
+          <w:szCs w:val="20"/>
+          <w:lang w:val="ru-RU"/>
+        </w:rPr>
+        <w:t>.</w:t>
       </w:r>
     </w:p>
     <w:p>
@@ -468,6 +469,83 @@
           <w:szCs w:val="20"/>
           <w:lang w:val="ru-RU"/>
         </w:rPr>
+        <w:t>Test the software being built and contribute to the overall quality of the project's results.</w:t>
+      </w:r>
+    </w:p>
+    <w:p>
+      <w:pPr>
+        <w:shd w:val="clear" w:color="auto" w:fill="FFFFFF"/>
+        <w:spacing w:beforeLines="1" w:afterLines="1" w:line="245" w:lineRule="atLeast"/>
+        <w:rPr>
+          <w:rFonts w:ascii="Helvetica" w:hAnsi="Helvetica"/>
+          <w:color w:val="5E5E5E"/>
+          <w:sz w:val="20"/>
+          <w:szCs w:val="20"/>
+          <w:lang w:val="ru-RU"/>
+        </w:rPr>
+      </w:pPr>
+    </w:p>
+    <w:p>
+      <w:pPr>
+        <w:shd w:val="clear" w:color="auto" w:fill="FFFFFF"/>
+        <w:spacing w:line="306" w:lineRule="atLeast"/>
+        <w:rPr>
+          <w:rFonts w:ascii="Helvetica" w:hAnsi="Helvetica" w:cs="Times New Roman"/>
+          <w:color w:val="5E5E5E"/>
+          <w:sz w:val="20"/>
+          <w:szCs w:val="20"/>
+          <w:u w:val="single"/>
+          <w:lang w:val="ru-RU"/>
+        </w:rPr>
+      </w:pPr>
+      <w:r>
+        <w:rPr>
+          <w:rFonts w:ascii="Helvetica" w:hAnsi="Helvetica" w:cs="Times New Roman"/>
+          <w:color w:val="5E5E5E"/>
+          <w:sz w:val="20"/>
+          <w:szCs w:val="20"/>
+          <w:u w:val="single"/>
+          <w:lang w:val="ru-RU"/>
+        </w:rPr>
+        <w:t>We expect</w:t>
+      </w:r>
+      <w:r>
+        <w:rPr>
+          <w:rFonts w:ascii="Helvetica" w:hAnsi="Helvetica" w:cs="Times New Roman"/>
+          <w:color w:val="5E5E5E"/>
+          <w:sz w:val="20"/>
+          <w:szCs w:val="20"/>
+          <w:u w:val="single"/>
+          <w:lang w:val="ru-RU"/>
+        </w:rPr>
+        <w:t>: </w:t>
+      </w:r>
+    </w:p>
+    <w:p>
+      <w:pPr>
+        <w:pStyle w:val="ListParagraph"/>
+        <w:numPr>
+          <w:ilvl w:val="0"/>
+          <w:numId w:val="8"/>
+        </w:numPr>
+        <w:shd w:val="clear" w:color="auto" w:fill="FFFFFF"/>
+        <w:spacing w:beforeLines="1" w:afterLines="1" w:line="245" w:lineRule="atLeast"/>
+        <w:rPr>
+          <w:rFonts w:ascii="Helvetica" w:hAnsi="Helvetica"/>
+          <w:color w:val="5E5E5E"/>
+          <w:sz w:val="20"/>
+          <w:szCs w:val="20"/>
+          <w:lang w:val="ru-RU"/>
+        </w:rPr>
+      </w:pPr>
+      <w:r>
+        <w:rPr>
+          <w:rFonts w:ascii="Helvetica" w:hAnsi="Helvetica"/>
+          <w:color w:val="5E5E5E"/>
+          <w:sz w:val="20"/>
+          <w:szCs w:val="20"/>
+          <w:lang w:val="ru-RU"/>
+        </w:rPr>
         <w:t>Very good knowledge of English (knowledge of German is a plus but not strictly required).</w:t>
       </w:r>
     </w:p>
@@ -1024,7 +1102,17 @@
           <w:szCs w:val="20"/>
           <w:lang w:val="ru-RU"/>
         </w:rPr>
-        <w:t xml:space="preserve">don’t hesitate to contact </w:t>
+        <w:t>please</w:t>
+      </w:r>
+      <w:r>
+        <w:rPr>
+          <w:rFonts w:ascii="Helvetica" w:hAnsi="Helvetica" w:cs="Times New Roman"/>
+          <w:color w:val="5E5E5E"/>
+          <w:sz w:val="20"/>
+          <w:szCs w:val="20"/>
+          <w:lang w:val="ru-RU"/>
+        </w:rPr>
+        <w:t xml:space="preserve"> contact </w:t>
       </w:r>
       <w:r>
         <w:rPr>
@@ -1088,26 +1176,6 @@
           <w:lang w:val="ru-RU"/>
         </w:rPr>
       </w:pPr>
-      <w:r>
-        <w:rPr>
-          <w:rFonts w:ascii="Helvetica" w:hAnsi="Helvetica" w:cs="Times New Roman"/>
-          <w:color w:val="5E5E5E"/>
-          <w:sz w:val="20"/>
-          <w:szCs w:val="20"/>
-          <w:lang w:val="ru-RU"/>
-        </w:rPr>
-        <w:br w:type="page"/>
-      </w:r>
-      <w:r>
-        <w:rPr>
-          <w:rFonts w:ascii="Helvetica" w:hAnsi="Helvetica" w:cs="Times New Roman"/>
-          <w:color w:val="5E5E5E"/>
-          <w:sz w:val="20"/>
-          <w:szCs w:val="20"/>
-          <w:lang w:val="ru-RU"/>
-        </w:rPr>
-        <w:t>Contact:</w:t>
-      </w:r>
     </w:p>
     <w:p>
       <w:pPr>
@@ -1121,75 +1189,6 @@
           <w:lang w:val="ru-RU"/>
         </w:rPr>
       </w:pPr>
-      <w:r>
-        <w:rPr>
-          <w:rFonts w:ascii="Helvetica" w:hAnsi="Helvetica" w:cs="Times New Roman"/>
-          <w:color w:val="5E5E5E"/>
-          <w:sz w:val="20"/>
-          <w:szCs w:val="20"/>
-          <w:lang w:val="ru-RU"/>
-        </w:rPr>
-        <w:t xml:space="preserve">For further inquiries </w:t>
-      </w:r>
-      <w:r>
-        <w:rPr>
-          <w:rFonts w:ascii="Helvetica" w:hAnsi="Helvetica" w:cs="Times New Roman"/>
-          <w:color w:val="5E5E5E"/>
-          <w:sz w:val="20"/>
-          <w:szCs w:val="20"/>
-          <w:lang w:val="ru-RU"/>
-        </w:rPr>
-        <w:t xml:space="preserve">don’t hesitate to contact </w:t>
-      </w:r>
-      <w:r>
-        <w:rPr>
-          <w:rFonts w:ascii="Helvetica" w:hAnsi="Helvetica" w:cs="Times New Roman"/>
-          <w:color w:val="5E5E5E"/>
-          <w:sz w:val="20"/>
-          <w:szCs w:val="20"/>
-          <w:lang w:val="ru-RU"/>
-        </w:rPr>
-        <w:t>Levi L</w:t>
-      </w:r>
-      <w:r>
-        <w:rPr>
-          <w:rFonts w:ascii="Helvetica" w:hAnsi="Helvetica" w:cs="Times New Roman"/>
-          <w:color w:val="5E5E5E"/>
-          <w:sz w:val="20"/>
-          <w:szCs w:val="20"/>
-          <w:lang w:val="fr-CH"/>
-        </w:rPr>
-        <w:t>úcio (lucio</w:t>
-      </w:r>
-      <w:r>
-        <w:rPr>
-          <w:rFonts w:ascii="Helvetica" w:hAnsi="Helvetica" w:cs="Times New Roman"/>
-          <w:color w:val="5E5E5E"/>
-          <w:sz w:val="20"/>
-          <w:szCs w:val="20"/>
-        </w:rPr>
-        <w:t>@fortiss.org</w:t>
-      </w:r>
-      <w:r>
-        <w:rPr>
-          <w:rFonts w:ascii="Helvetica" w:hAnsi="Helvetica" w:cs="Times New Roman"/>
-          <w:color w:val="5E5E5E"/>
-          <w:sz w:val="20"/>
-          <w:szCs w:val="20"/>
-          <w:lang w:val="fr-CH"/>
-        </w:rPr>
-        <w:t>)</w:t>
-      </w:r>
-      <w:r>
-        <w:rPr>
-          <w:rFonts w:ascii="Helvetica" w:hAnsi="Helvetica" w:cs="Times New Roman"/>
-          <w:color w:val="5E5E5E"/>
-          <w:sz w:val="20"/>
-          <w:szCs w:val="20"/>
-          <w:lang w:val="ru-RU"/>
-        </w:rPr>
-        <w:t>.</w:t>
-      </w:r>
     </w:p>
     <w:sectPr>
       <w:pgSz w:w="12240" w:h="15840"/>

</xml_diff>